<commit_message>
Added water heating up and pouring water functions. Edited documentation.
</commit_message>
<xml_diff>
--- a/Implementation/Documentation/Dokumentacja_GreatTeeBrewing.docx
+++ b/Implementation/Documentation/Dokumentacja_GreatTeeBrewing.docx
@@ -751,24 +751,60 @@
       <w:r>
         <w:t>wodę do zbiornika [</w:t>
       </w:r>
+      <m:oMath>
+        <m:f>
+          <m:fPr>
+            <m:ctrlPr>
+              <w:rPr>
+                <w:rFonts w:ascii="Cambria Math" w:hAnsi="Cambria Math"/>
+                <w:i/>
+                <w:iCs/>
+              </w:rPr>
+            </m:ctrlPr>
+          </m:fPr>
+          <m:num>
+            <m:sSup>
+              <m:sSupPr>
+                <m:ctrlPr>
+                  <w:rPr>
+                    <w:rFonts w:ascii="Cambria Math" w:hAnsi="Cambria Math"/>
+                    <w:i/>
+                  </w:rPr>
+                </m:ctrlPr>
+              </m:sSupPr>
+              <m:e>
+                <m:r>
+                  <w:rPr>
+                    <w:rFonts w:ascii="Cambria Math" w:hAnsi="Cambria Math"/>
+                  </w:rPr>
+                  <m:t>m</m:t>
+                </m:r>
+              </m:e>
+              <m:sup>
+                <m:r>
+                  <w:rPr>
+                    <w:rFonts w:ascii="Cambria Math" w:hAnsi="Cambria Math"/>
+                  </w:rPr>
+                  <m:t>3</m:t>
+                </m:r>
+              </m:sup>
+            </m:sSup>
+          </m:num>
+          <m:den>
+            <m:r>
+              <w:rPr>
+                <w:rFonts w:ascii="Cambria Math" w:hAnsi="Cambria Math"/>
+              </w:rPr>
+              <m:t>s</m:t>
+            </m:r>
+          </m:den>
+        </m:f>
+      </m:oMath>
       <w:r>
         <w:rPr>
           <w:lang w:eastAsia="pl-PL"/>
         </w:rPr>
-        <w:t>m</w:t>
-      </w:r>
-      <w:r>
-        <w:rPr>
-          <w:vertAlign w:val="superscript"/>
-          <w:lang w:eastAsia="pl-PL"/>
-        </w:rPr>
-        <w:t>3</w:t>
-      </w:r>
-      <w:r>
-        <w:rPr>
-          <w:lang w:eastAsia="pl-PL"/>
-        </w:rPr>
-        <w:t>/s]</w:t>
+        <w:t>]</w:t>
       </w:r>
     </w:p>
     <w:p>
@@ -806,7 +842,74 @@
         <w:t>β</w:t>
       </w:r>
       <w:r>
-        <w:t xml:space="preserve"> to współczynnik wypływu [m5/2/s].</w:t>
+        <w:t xml:space="preserve"> to współczynnik wypływu</w:t>
+      </w:r>
+      <w:r>
+        <w:t xml:space="preserve"> </w:t>
+      </w:r>
+      <w:r>
+        <w:t>[</w:t>
+      </w:r>
+      <m:oMath>
+        <m:f>
+          <m:fPr>
+            <m:ctrlPr>
+              <w:rPr>
+                <w:rFonts w:ascii="Cambria Math" w:hAnsi="Cambria Math"/>
+                <w:i/>
+                <w:iCs/>
+              </w:rPr>
+            </m:ctrlPr>
+          </m:fPr>
+          <m:num>
+            <m:sSup>
+              <m:sSupPr>
+                <m:ctrlPr>
+                  <w:rPr>
+                    <w:rFonts w:ascii="Cambria Math" w:hAnsi="Cambria Math"/>
+                    <w:i/>
+                  </w:rPr>
+                </m:ctrlPr>
+              </m:sSupPr>
+              <m:e>
+                <m:r>
+                  <w:rPr>
+                    <w:rFonts w:ascii="Cambria Math" w:hAnsi="Cambria Math"/>
+                  </w:rPr>
+                  <m:t>m</m:t>
+                </m:r>
+              </m:e>
+              <m:sup>
+                <m:r>
+                  <w:rPr>
+                    <w:rFonts w:ascii="Cambria Math" w:hAnsi="Cambria Math"/>
+                  </w:rPr>
+                  <m:t>5/2</m:t>
+                </m:r>
+              </m:sup>
+            </m:sSup>
+          </m:num>
+          <m:den>
+            <m:r>
+              <w:rPr>
+                <w:rFonts w:ascii="Cambria Math" w:hAnsi="Cambria Math"/>
+              </w:rPr>
+              <m:t>s</m:t>
+            </m:r>
+          </m:den>
+        </m:f>
+      </m:oMath>
+      <w:r>
+        <w:rPr>
+          <w:lang w:eastAsia="pl-PL"/>
+        </w:rPr>
+        <w:t>]</w:t>
+      </w:r>
+      <w:r>
+        <w:rPr>
+          <w:lang w:eastAsia="pl-PL"/>
+        </w:rPr>
+        <w:t>.</w:t>
       </w:r>
     </w:p>
     <w:p>
@@ -924,6 +1027,30 @@
               </m:r>
             </m:den>
           </m:f>
+          <m:r>
+            <w:rPr>
+              <w:rFonts w:ascii="Cambria Math" w:hAnsi="Cambria Math"/>
+            </w:rPr>
+            <m:t xml:space="preserve"> przekształcenie w:Q= </m:t>
+          </m:r>
+          <m:r>
+            <w:rPr>
+              <w:rFonts w:ascii="Cambria Math" w:hAnsi="Cambria Math"/>
+            </w:rPr>
+            <m:t>mc∆T</m:t>
+          </m:r>
+          <m:r>
+            <w:rPr>
+              <w:rFonts w:ascii="Cambria Math" w:hAnsi="Cambria Math"/>
+            </w:rPr>
+            <m:t>, gdyż</m:t>
+          </m:r>
+          <m:r>
+            <w:rPr>
+              <w:rFonts w:ascii="Cambria Math" w:hAnsi="Cambria Math"/>
+            </w:rPr>
+            <m:t xml:space="preserve"> P=Q*t</m:t>
+          </m:r>
         </m:oMath>
       </m:oMathPara>
     </w:p>
@@ -1074,6 +1201,25 @@
       </w:r>
       <w:r>
         <w:t>]</w:t>
+      </w:r>
+    </w:p>
+    <w:p>
+      <w:pPr>
+        <w:pStyle w:val="Akapitzlist"/>
+        <w:numPr>
+          <w:ilvl w:val="0"/>
+          <w:numId w:val="10"/>
+        </w:numPr>
+      </w:pPr>
+      <w:r>
+        <w:rPr>
+          <w:b/>
+          <w:bCs/>
+        </w:rPr>
+        <w:t xml:space="preserve">Q </w:t>
+      </w:r>
+      <w:r>
+        <w:t>to ciepło dostarczane do substancji [J]</w:t>
       </w:r>
     </w:p>
     <w:p/>
@@ -1245,6 +1391,26 @@
     </w:r>
     <w:r>
       <w:t xml:space="preserve"> Mateusz Ferenc 2024</w:t>
+    </w:r>
+  </w:p>
+  <w:p>
+    <w:pPr>
+      <w:pStyle w:val="Stopka"/>
+    </w:pPr>
+    <w:r>
+      <w:rPr>
+        <w:rFonts w:cstheme="minorHAnsi"/>
+      </w:rPr>
+      <w:t>©</w:t>
+    </w:r>
+    <w:r>
+      <w:t xml:space="preserve"> </w:t>
+    </w:r>
+    <w:r>
+      <w:t>Adam Bartczak</w:t>
+    </w:r>
+    <w:r>
+      <w:t xml:space="preserve"> 2024</w:t>
     </w:r>
   </w:p>
 </w:ftr>

</xml_diff>

<commit_message>
Changes to functions.py and Documentation Changed overall functions and Documentation, when we got into the issue where the temperature was getting high too fast.
</commit_message>
<xml_diff>
--- a/Implementation/Documentation/Dokumentacja_GreatTeeBrewing.docx
+++ b/Implementation/Documentation/Dokumentacja_GreatTeeBrewing.docx
@@ -88,15 +88,7 @@
       </w:r>
       <w:r>
         <w:br/>
-        <w:t>Woda wprowadzona przez rurę (</w:t>
-      </w:r>
-      <w:proofErr w:type="spellStart"/>
-      <w:r>
-        <w:t>Intake</w:t>
-      </w:r>
-      <w:proofErr w:type="spellEnd"/>
-      <w:r>
-        <w:t>), jest zagotowywana (</w:t>
+        <w:t>Woda wprowadzona przez rurę (Intake), jest zagotowywana (</w:t>
       </w:r>
       <w:r>
         <w:rPr>
@@ -111,31 +103,7 @@
         <w:t>°C</w:t>
       </w:r>
       <w:r>
-        <w:t>) w kotle (</w:t>
-      </w:r>
-      <w:proofErr w:type="spellStart"/>
-      <w:r>
-        <w:t>boiler</w:t>
-      </w:r>
-      <w:proofErr w:type="spellEnd"/>
-      <w:r>
-        <w:t>), następnie jest wprowadzana do mieszalnika (</w:t>
-      </w:r>
-      <w:proofErr w:type="spellStart"/>
-      <w:r>
-        <w:t>mixer</w:t>
-      </w:r>
-      <w:proofErr w:type="spellEnd"/>
-      <w:r>
-        <w:t>), zostaje dodana odpowiednia ilość ziół herbaty, rozpoczyna się proces parzenia herbaty wspomagany mieszalnikiem (Motor), ostatecznie gotowa herbata jest spuszczana (</w:t>
-      </w:r>
-      <w:proofErr w:type="spellStart"/>
-      <w:r>
-        <w:t>Outake</w:t>
-      </w:r>
-      <w:proofErr w:type="spellEnd"/>
-      <w:r>
-        <w:t>) i cykl się powtarza.</w:t>
+        <w:t>) w kotle (boiler), następnie jest wprowadzana do mieszalnika (mixer), zostaje dodana odpowiednia ilość ziół herbaty, rozpoczyna się proces parzenia herbaty wspomagany mieszalnikiem (Motor), ostatecznie gotowa herbata jest spuszczana (Outake) i cykl się powtarza.</w:t>
       </w:r>
     </w:p>
     <w:p>
@@ -147,15 +115,7 @@
         <w:t>Zawory</w:t>
       </w:r>
       <w:r>
-        <w:t xml:space="preserve"> (</w:t>
-      </w:r>
-      <w:proofErr w:type="spellStart"/>
-      <w:r>
-        <w:t>Valve</w:t>
-      </w:r>
-      <w:proofErr w:type="spellEnd"/>
-      <w:r>
-        <w:t xml:space="preserve"> x, gdzie x to numer zaworu) są </w:t>
+        <w:t xml:space="preserve"> (Valve x, gdzie x to numer zaworu) są </w:t>
       </w:r>
       <w:r>
         <w:t>sterowane elektrycznie. [otwórz/zamknij]</w:t>
@@ -171,15 +131,7 @@
         <w:t>Grzałka</w:t>
       </w:r>
       <w:r>
-        <w:t xml:space="preserve"> (</w:t>
-      </w:r>
-      <w:proofErr w:type="spellStart"/>
-      <w:r>
-        <w:t>Heater</w:t>
-      </w:r>
-      <w:proofErr w:type="spellEnd"/>
-      <w:r>
-        <w:t>) może mieć regulowaną maksymalną temperaturę (zakłada się że grzałka nagrzewa się natychmiastowo).</w:t>
+        <w:t xml:space="preserve"> (Heater) może mieć regulowaną maksymalną temperaturę (zakłada się że grzałka nagrzewa się natychmiastowo).</w:t>
       </w:r>
       <w:r>
         <w:br/>
@@ -205,23 +157,7 @@
         <w:t>Czujnik temperatury</w:t>
       </w:r>
       <w:r>
-        <w:t xml:space="preserve"> (</w:t>
-      </w:r>
-      <w:proofErr w:type="spellStart"/>
-      <w:r>
-        <w:t>Temperature</w:t>
-      </w:r>
-      <w:proofErr w:type="spellEnd"/>
-      <w:r>
-        <w:t xml:space="preserve"> sensor) wskazuje aktualną temperaturę wody w kotle (</w:t>
-      </w:r>
-      <w:proofErr w:type="spellStart"/>
-      <w:r>
-        <w:t>boiler</w:t>
-      </w:r>
-      <w:proofErr w:type="spellEnd"/>
-      <w:r>
-        <w:t>).</w:t>
+        <w:t xml:space="preserve"> (Temperature sensor) wskazuje aktualną temperaturę wody w kotle (boiler).</w:t>
       </w:r>
     </w:p>
     <w:p>
@@ -728,7 +664,6 @@
           <w:numId w:val="7"/>
         </w:numPr>
       </w:pPr>
-      <w:proofErr w:type="spellStart"/>
       <w:r>
         <w:rPr>
           <w:b/>
@@ -744,7 +679,6 @@
         </w:rPr>
         <w:t>wej</w:t>
       </w:r>
-      <w:proofErr w:type="spellEnd"/>
       <w:r>
         <w:t xml:space="preserve"> to przepływność rury doprowadzającej </w:t>
       </w:r>
@@ -903,13 +837,7 @@
         <w:rPr>
           <w:lang w:eastAsia="pl-PL"/>
         </w:rPr>
-        <w:t>]</w:t>
-      </w:r>
-      <w:r>
-        <w:rPr>
-          <w:lang w:eastAsia="pl-PL"/>
-        </w:rPr>
-        <w:t>.</w:t>
+        <w:t>].</w:t>
       </w:r>
     </w:p>
     <w:p>
@@ -1031,26 +959,35 @@
             <w:rPr>
               <w:rFonts w:ascii="Cambria Math" w:hAnsi="Cambria Math"/>
             </w:rPr>
-            <m:t xml:space="preserve"> przekształcenie w:Q= </m:t>
+            <m:t xml:space="preserve"> przekształcenie w:Q= mc∆T, gdyż P=</m:t>
           </m:r>
-          <m:r>
-            <w:rPr>
-              <w:rFonts w:ascii="Cambria Math" w:hAnsi="Cambria Math"/>
-            </w:rPr>
-            <m:t>mc∆T</m:t>
-          </m:r>
-          <m:r>
-            <w:rPr>
-              <w:rFonts w:ascii="Cambria Math" w:hAnsi="Cambria Math"/>
-            </w:rPr>
-            <m:t>, gdyż</m:t>
-          </m:r>
-          <m:r>
-            <w:rPr>
-              <w:rFonts w:ascii="Cambria Math" w:hAnsi="Cambria Math"/>
-            </w:rPr>
-            <m:t xml:space="preserve"> P=Q*t</m:t>
-          </m:r>
+          <m:f>
+            <m:fPr>
+              <m:ctrlPr>
+                <w:rPr>
+                  <w:rFonts w:ascii="Cambria Math" w:hAnsi="Cambria Math"/>
+                  <w:i/>
+                  <w:iCs/>
+                </w:rPr>
+              </m:ctrlPr>
+            </m:fPr>
+            <m:num>
+              <m:r>
+                <w:rPr>
+                  <w:rFonts w:ascii="Cambria Math" w:hAnsi="Cambria Math"/>
+                </w:rPr>
+                <m:t>Q</m:t>
+              </m:r>
+            </m:num>
+            <m:den>
+              <m:r>
+                <w:rPr>
+                  <w:rFonts w:ascii="Cambria Math" w:hAnsi="Cambria Math"/>
+                </w:rPr>
+                <m:t>t</m:t>
+              </m:r>
+            </m:den>
+          </m:f>
         </m:oMath>
       </m:oMathPara>
     </w:p>
@@ -1404,13 +1341,7 @@
       <w:t>©</w:t>
     </w:r>
     <w:r>
-      <w:t xml:space="preserve"> </w:t>
-    </w:r>
-    <w:r>
-      <w:t>Adam Bartczak</w:t>
-    </w:r>
-    <w:r>
-      <w:t xml:space="preserve"> 2024</w:t>
+      <w:t xml:space="preserve"> Adam Bartczak 2024</w:t>
     </w:r>
   </w:p>
 </w:ftr>

</xml_diff>